<commit_message>
pdf of test plan, sourcetrail
</commit_message>
<xml_diff>
--- a/2. Documents/2. SRD-SDD/Test_Plan v1.docx
+++ b/2. Documents/2. SRD-SDD/Test_Plan v1.docx
@@ -76,7 +76,19 @@
         <w:rPr>
           <w:lang w:val="en-GB"/>
         </w:rPr>
-        <w:t xml:space="preserve"> testing was omitted from this plan due to time limitations. However, a basic draft was drawn for it if </w:t>
+        <w:t xml:space="preserve"> testing was omitted from this plan due to time limitations. However, a basic draft was drawn for </w:t>
+      </w:r>
+      <w:r>
+        <w:rPr>
+          <w:lang w:val="en-GB"/>
+        </w:rPr>
+        <w:t>it,</w:t>
+      </w:r>
+      <w:r>
+        <w:rPr>
+          <w:lang w:val="en-GB"/>
+        </w:rPr>
+        <w:t xml:space="preserve"> if </w:t>
       </w:r>
       <w:r>
         <w:rPr>
@@ -184,27 +196,23 @@
           <w:p>
             <w:pPr>
               <w:rPr>
-                <w:highlight w:val="cyan"/>
-                <w:lang w:val="en-GB"/>
-              </w:rPr>
-            </w:pPr>
-            <w:r>
-              <w:rPr>
-                <w:highlight w:val="cyan"/>
+                <w:lang w:val="en-GB"/>
+              </w:rPr>
+            </w:pPr>
+            <w:r>
+              <w:rPr>
                 <w:lang w:val="en-GB"/>
               </w:rPr>
               <w:t>C</w:t>
             </w:r>
             <w:r>
               <w:rPr>
-                <w:highlight w:val="cyan"/>
                 <w:lang w:val="en-GB"/>
               </w:rPr>
               <w:t>ortex-</w:t>
             </w:r>
             <w:r>
               <w:rPr>
-                <w:highlight w:val="cyan"/>
                 <w:lang w:val="en-GB"/>
               </w:rPr>
               <w:t>M4</w:t>
@@ -447,27 +455,23 @@
           <w:p>
             <w:pPr>
               <w:rPr>
-                <w:highlight w:val="cyan"/>
-                <w:lang w:val="en-GB"/>
-              </w:rPr>
-            </w:pPr>
-            <w:r>
-              <w:rPr>
-                <w:highlight w:val="cyan"/>
+                <w:lang w:val="en-GB"/>
+              </w:rPr>
+            </w:pPr>
+            <w:r>
+              <w:rPr>
                 <w:lang w:val="en-GB"/>
               </w:rPr>
               <w:t>C</w:t>
             </w:r>
             <w:r>
               <w:rPr>
-                <w:highlight w:val="cyan"/>
                 <w:lang w:val="en-GB"/>
               </w:rPr>
               <w:t>ortex-</w:t>
             </w:r>
             <w:r>
               <w:rPr>
-                <w:highlight w:val="cyan"/>
                 <w:lang w:val="en-GB"/>
               </w:rPr>
               <w:t>M7</w:t>
@@ -750,13 +754,11 @@
           <w:p>
             <w:pPr>
               <w:rPr>
-                <w:highlight w:val="cyan"/>
-                <w:lang w:val="en-GB"/>
-              </w:rPr>
-            </w:pPr>
-            <w:r>
-              <w:rPr>
-                <w:highlight w:val="cyan"/>
+                <w:lang w:val="en-GB"/>
+              </w:rPr>
+            </w:pPr>
+            <w:r>
+              <w:rPr>
                 <w:lang w:val="en-GB"/>
               </w:rPr>
               <w:t>Task Manager</w:t>
@@ -979,13 +981,11 @@
           <w:p>
             <w:pPr>
               <w:rPr>
-                <w:highlight w:val="cyan"/>
-                <w:lang w:val="en-GB"/>
-              </w:rPr>
-            </w:pPr>
-            <w:r>
-              <w:rPr>
-                <w:highlight w:val="cyan"/>
+                <w:lang w:val="en-GB"/>
+              </w:rPr>
+            </w:pPr>
+            <w:r>
+              <w:rPr>
                 <w:lang w:val="en-GB"/>
               </w:rPr>
               <w:t>Motor Controller</w:t>
@@ -1264,7 +1264,6 @@
             </w:pPr>
             <w:r>
               <w:rPr>
-                <w:highlight w:val="cyan"/>
                 <w:lang w:val="en-GB"/>
               </w:rPr>
               <w:t>Token colour separator controller</w:t>
@@ -1462,7 +1461,13 @@
               <w:rPr>
                 <w:lang w:val="en-GB"/>
               </w:rPr>
-              <w:t xml:space="preserve">decision making, </w:t>
+              <w:t>Decision</w:t>
+            </w:r>
+            <w:r>
+              <w:rPr>
+                <w:lang w:val="en-GB"/>
+              </w:rPr>
+              <w:t xml:space="preserve"> making, </w:t>
             </w:r>
             <w:r>
               <w:rPr>
@@ -1523,7 +1528,6 @@
             </w:pPr>
             <w:r>
               <w:rPr>
-                <w:highlight w:val="cyan"/>
                 <w:lang w:val="en-GB"/>
               </w:rPr>
               <w:t>Token picker controller</w:t>
@@ -1668,7 +1672,13 @@
               <w:rPr>
                 <w:lang w:val="en-GB"/>
               </w:rPr>
-              <w:t>Test if the positions of all different pick-up/drop-off points are correct</w:t>
+              <w:t xml:space="preserve">Test if the positions of all different pick-up/drop-off points are </w:t>
+            </w:r>
+            <w:r>
+              <w:rPr>
+                <w:lang w:val="en-GB"/>
+              </w:rPr>
+              <w:t>correct.</w:t>
             </w:r>
           </w:p>
           <w:p>
@@ -1731,13 +1741,11 @@
           <w:p>
             <w:pPr>
               <w:rPr>
-                <w:highlight w:val="cyan"/>
-                <w:lang w:val="en-GB"/>
-              </w:rPr>
-            </w:pPr>
-            <w:r>
-              <w:rPr>
-                <w:highlight w:val="cyan"/>
+                <w:lang w:val="en-GB"/>
+              </w:rPr>
+            </w:pPr>
+            <w:r>
+              <w:rPr>
                 <w:lang w:val="en-GB"/>
               </w:rPr>
               <w:lastRenderedPageBreak/>
@@ -1940,13 +1948,11 @@
           <w:p>
             <w:pPr>
               <w:rPr>
-                <w:highlight w:val="cyan"/>
-                <w:lang w:val="en-GB"/>
-              </w:rPr>
-            </w:pPr>
-            <w:r>
-              <w:rPr>
-                <w:highlight w:val="cyan"/>
+                <w:lang w:val="en-GB"/>
+              </w:rPr>
+            </w:pPr>
+            <w:r>
+              <w:rPr>
                 <w:lang w:val="en-GB"/>
               </w:rPr>
               <w:t>Board Opener</w:t>
@@ -2751,6 +2757,19 @@
         </w:rPr>
         <w:lastRenderedPageBreak/>
         <w:t>Happy-Path Test</w:t>
+      </w:r>
+    </w:p>
+    <w:p>
+      <w:pPr>
+        <w:rPr>
+          <w:lang w:val="en-GB"/>
+        </w:rPr>
+      </w:pPr>
+      <w:r>
+        <w:rPr>
+          <w:lang w:val="en-GB"/>
+        </w:rPr>
+        <w:t>[AT A FUTURE MOMENT WHEN THE INTENDED USE IS CLEARER]</w:t>
       </w:r>
     </w:p>
     <w:p>
@@ -2770,6 +2789,12 @@
           <w:lang w:val="en-GB"/>
         </w:rPr>
         <w:t>system.</w:t>
+      </w:r>
+      <w:r>
+        <w:rPr>
+          <w:lang w:val="en-GB"/>
+        </w:rPr>
+        <w:t xml:space="preserve"> </w:t>
       </w:r>
     </w:p>
     <w:p>

</xml_diff>

<commit_message>
report and test plan updates
</commit_message>
<xml_diff>
--- a/2. Documents/2. SRD-SDD/Test_Plan v1.docx
+++ b/2. Documents/2. SRD-SDD/Test_Plan v1.docx
@@ -1,6 +1,6 @@
 
 <file path=word/document.xml><?xml version="1.0" encoding="utf-8"?>
-<w:document xmlns:wpc="http://schemas.microsoft.com/office/word/2010/wordprocessingCanvas" xmlns:cx="http://schemas.microsoft.com/office/drawing/2014/chartex" xmlns:cx1="http://schemas.microsoft.com/office/drawing/2015/9/8/chartex" xmlns:cx2="http://schemas.microsoft.com/office/drawing/2015/10/21/chartex" xmlns:cx3="http://schemas.microsoft.com/office/drawing/2016/5/9/chartex" xmlns:cx4="http://schemas.microsoft.com/office/drawing/2016/5/10/chartex" xmlns:cx5="http://schemas.microsoft.com/office/drawing/2016/5/11/chartex" xmlns:cx6="http://schemas.microsoft.com/office/drawing/2016/5/12/chartex" xmlns:cx7="http://schemas.microsoft.com/office/drawing/2016/5/13/chartex" xmlns:cx8="http://schemas.microsoft.com/office/drawing/2016/5/14/chartex" xmlns:mc="http://schemas.openxmlformats.org/markup-compatibility/2006" xmlns:aink="http://schemas.microsoft.com/office/drawing/2016/ink" xmlns:am3d="http://schemas.microsoft.com/office/drawing/2017/model3d" xmlns:o="urn:schemas-microsoft-com:office:office" xmlns:oel="http://schemas.microsoft.com/office/2019/extlst" xmlns:r="http://schemas.openxmlformats.org/officeDocument/2006/relationships" xmlns:m="http://schemas.openxmlformats.org/officeDocument/2006/math" xmlns:v="urn:schemas-microsoft-com:vml" xmlns:wp14="http://schemas.microsoft.com/office/word/2010/wordprocessingDrawing" xmlns:wp="http://schemas.openxmlformats.org/drawingml/2006/wordprocessingDrawing" xmlns:w10="urn:schemas-microsoft-com:office:word" xmlns:w="http://schemas.openxmlformats.org/wordprocessingml/2006/main" xmlns:w14="http://schemas.microsoft.com/office/word/2010/wordml" xmlns:w15="http://schemas.microsoft.com/office/word/2012/wordml" xmlns:w16cex="http://schemas.microsoft.com/office/word/2018/wordml/cex" xmlns:w16cid="http://schemas.microsoft.com/office/word/2016/wordml/cid" xmlns:w16="http://schemas.microsoft.com/office/word/2018/wordml" xmlns:w16sdtdh="http://schemas.microsoft.com/office/word/2020/wordml/sdtdatahash" xmlns:w16se="http://schemas.microsoft.com/office/word/2015/wordml/symex" xmlns:wpg="http://schemas.microsoft.com/office/word/2010/wordprocessingGroup" xmlns:wpi="http://schemas.microsoft.com/office/word/2010/wordprocessingInk" xmlns:wne="http://schemas.microsoft.com/office/word/2006/wordml" xmlns:wps="http://schemas.microsoft.com/office/word/2010/wordprocessingShape" mc:Ignorable="w14 w15 w16se w16cid w16 w16cex w16sdtdh wp14">
+<w:document xmlns:wpc="http://schemas.microsoft.com/office/word/2010/wordprocessingCanvas" xmlns:cx="http://schemas.microsoft.com/office/drawing/2014/chartex" xmlns:cx1="http://schemas.microsoft.com/office/drawing/2015/9/8/chartex" xmlns:cx2="http://schemas.microsoft.com/office/drawing/2015/10/21/chartex" xmlns:cx3="http://schemas.microsoft.com/office/drawing/2016/5/9/chartex" xmlns:cx4="http://schemas.microsoft.com/office/drawing/2016/5/10/chartex" xmlns:cx5="http://schemas.microsoft.com/office/drawing/2016/5/11/chartex" xmlns:cx6="http://schemas.microsoft.com/office/drawing/2016/5/12/chartex" xmlns:cx7="http://schemas.microsoft.com/office/drawing/2016/5/13/chartex" xmlns:cx8="http://schemas.microsoft.com/office/drawing/2016/5/14/chartex" xmlns:mc="http://schemas.openxmlformats.org/markup-compatibility/2006" xmlns:aink="http://schemas.microsoft.com/office/drawing/2016/ink" xmlns:am3d="http://schemas.microsoft.com/office/drawing/2017/model3d" xmlns:o="urn:schemas-microsoft-com:office:office" xmlns:oel="http://schemas.microsoft.com/office/2019/extlst" xmlns:r="http://schemas.openxmlformats.org/officeDocument/2006/relationships" xmlns:m="http://schemas.openxmlformats.org/officeDocument/2006/math" xmlns:v="urn:schemas-microsoft-com:vml" xmlns:wp14="http://schemas.microsoft.com/office/word/2010/wordprocessingDrawing" xmlns:wp="http://schemas.openxmlformats.org/drawingml/2006/wordprocessingDrawing" xmlns:w10="urn:schemas-microsoft-com:office:word" xmlns:w="http://schemas.openxmlformats.org/wordprocessingml/2006/main" xmlns:w14="http://schemas.microsoft.com/office/word/2010/wordml" xmlns:w15="http://schemas.microsoft.com/office/word/2012/wordml" xmlns:w16cex="http://schemas.microsoft.com/office/word/2018/wordml/cex" xmlns:w16cid="http://schemas.microsoft.com/office/word/2016/wordml/cid" xmlns:w16="http://schemas.microsoft.com/office/word/2018/wordml" xmlns:w16du="http://schemas.microsoft.com/office/word/2023/wordml/word16du" xmlns:w16sdtdh="http://schemas.microsoft.com/office/word/2020/wordml/sdtdatahash" xmlns:w16se="http://schemas.microsoft.com/office/word/2015/wordml/symex" xmlns:wpg="http://schemas.microsoft.com/office/word/2010/wordprocessingGroup" xmlns:wpi="http://schemas.microsoft.com/office/word/2010/wordprocessingInk" xmlns:wne="http://schemas.microsoft.com/office/word/2006/wordml" xmlns:wps="http://schemas.microsoft.com/office/word/2010/wordprocessingShape" mc:Ignorable="w14 w15 w16se w16cid w16 w16cex w16sdtdh wp14">
   <w:body>
     <w:p>
       <w:pPr>
@@ -15,13 +15,6 @@
         </w:rPr>
         <w:t>Functionality Tests</w:t>
       </w:r>
-    </w:p>
-    <w:p>
-      <w:pPr>
-        <w:rPr>
-          <w:lang w:val="en-GB"/>
-        </w:rPr>
-      </w:pPr>
     </w:p>
     <w:p>
       <w:pPr>
@@ -1386,7 +1379,23 @@
                 <w:rFonts w:ascii="Georgia" w:hAnsi="Georgia"/>
                 <w:lang w:val="en-GB"/>
               </w:rPr>
-              <w:t>Test if the controller can move the end-effector servo, read the vacuum sensor and control the vacuum valve.</w:t>
+              <w:t xml:space="preserve">Test if the controller can move the end-effector servo, read the vacuum </w:t>
+            </w:r>
+            <w:proofErr w:type="gramStart"/>
+            <w:r>
+              <w:rPr>
+                <w:rFonts w:ascii="Georgia" w:hAnsi="Georgia"/>
+                <w:lang w:val="en-GB"/>
+              </w:rPr>
+              <w:t>sensor</w:t>
+            </w:r>
+            <w:proofErr w:type="gramEnd"/>
+            <w:r>
+              <w:rPr>
+                <w:rFonts w:ascii="Georgia" w:hAnsi="Georgia"/>
+                <w:lang w:val="en-GB"/>
+              </w:rPr>
+              <w:t xml:space="preserve"> and control the vacuum valve.</w:t>
             </w:r>
           </w:p>
           <w:p>
@@ -1640,7 +1649,6 @@
                 <w:rFonts w:ascii="Georgia" w:hAnsi="Georgia"/>
                 <w:lang w:val="en-GB"/>
               </w:rPr>
-              <w:lastRenderedPageBreak/>
               <w:t>User Detector</w:t>
             </w:r>
           </w:p>
@@ -1688,7 +1696,15 @@
                 <w:rFonts w:ascii="Georgia" w:hAnsi="Georgia"/>
                 <w:lang w:val="en-GB"/>
               </w:rPr>
-              <w:t>Verify that the module can read data from the light-gate circuit.</w:t>
+              <w:t xml:space="preserve">Verify that the module can read data from the light-gate </w:t>
+            </w:r>
+            <w:r>
+              <w:rPr>
+                <w:rFonts w:ascii="Georgia" w:hAnsi="Georgia"/>
+                <w:lang w:val="en-GB"/>
+              </w:rPr>
+              <w:lastRenderedPageBreak/>
+              <w:t>circuit.</w:t>
             </w:r>
           </w:p>
           <w:p>
@@ -1734,6 +1750,7 @@
                 <w:szCs w:val="20"/>
                 <w:lang w:val="en-GB"/>
               </w:rPr>
+              <w:lastRenderedPageBreak/>
               <w:t xml:space="preserve">1.    </w:t>
             </w:r>
           </w:p>
@@ -1827,6 +1844,7 @@
                 <w:rFonts w:ascii="Georgia" w:hAnsi="Georgia"/>
                 <w:lang w:val="en-GB"/>
               </w:rPr>
+              <w:lastRenderedPageBreak/>
               <w:t>Board Opener</w:t>
             </w:r>
           </w:p>
@@ -3117,36 +3135,46 @@
     </w:p>
     <w:p>
       <w:pPr>
-        <w:pStyle w:val="Heading1"/>
-        <w:rPr>
-          <w:lang w:val="en-GB"/>
-        </w:rPr>
-      </w:pPr>
-      <w:r>
-        <w:rPr>
-          <w:lang w:val="en-GB"/>
-        </w:rPr>
-        <w:t>System Timing</w:t>
-      </w:r>
+        <w:rPr>
+          <w:rFonts w:ascii="Georgia" w:hAnsi="Georgia"/>
+          <w:lang w:val="en-GB"/>
+        </w:rPr>
+      </w:pPr>
     </w:p>
     <w:p>
       <w:pPr>
         <w:rPr>
-          <w:lang w:val="en-GB"/>
-        </w:rPr>
-      </w:pPr>
-      <w:r>
-        <w:rPr>
-          <w:lang w:val="en-GB"/>
-        </w:rPr>
-        <w:t xml:space="preserve">In my opinion it is important for future improvements of the system and separate modules to know the timing of specific operations and action. It would be wise for them to be divided into the same </w:t>
-      </w:r>
+          <w:rFonts w:ascii="Georgia" w:hAnsi="Georgia"/>
+          <w:lang w:val="en-GB"/>
+        </w:rPr>
+      </w:pPr>
+    </w:p>
+    <w:p>
+      <w:pPr>
+        <w:pStyle w:val="Heading1"/>
+        <w:rPr>
+          <w:lang w:val="en-GB"/>
+        </w:rPr>
+      </w:pPr>
       <w:r>
         <w:rPr>
           <w:lang w:val="en-GB"/>
         </w:rPr>
         <w:lastRenderedPageBreak/>
-        <w:t xml:space="preserve">structure as the one set  up in the above tests and the architecture. </w:t>
+        <w:t>System Timing</w:t>
+      </w:r>
+    </w:p>
+    <w:p>
+      <w:pPr>
+        <w:rPr>
+          <w:lang w:val="en-GB"/>
+        </w:rPr>
+      </w:pPr>
+      <w:r>
+        <w:rPr>
+          <w:lang w:val="en-GB"/>
+        </w:rPr>
+        <w:t xml:space="preserve">In my opinion it is important for future improvements of the system and separate modules to know the timing of specific operations and action. It would be wise for them to be divided into the same structure as the one set up in the above tests and the architecture. </w:t>
       </w:r>
       <w:r>
         <w:rPr>
@@ -3173,7 +3201,7 @@
           <w:rFonts w:ascii="Georgia" w:hAnsi="Georgia"/>
           <w:lang w:val="en-GB"/>
         </w:rPr>
-        <w:t>Record how long picking and releasing the tokens takes.</w:t>
+        <w:t>Record how long picking the tokens takes.</w:t>
       </w:r>
     </w:p>
     <w:p>
@@ -3194,7 +3222,21 @@
           <w:rFonts w:ascii="Georgia" w:hAnsi="Georgia"/>
           <w:lang w:val="en-GB"/>
         </w:rPr>
-        <w:t>Record how fast a token dropping is recognized.</w:t>
+        <w:t>Record how long releasing</w:t>
+      </w:r>
+      <w:r>
+        <w:rPr>
+          <w:rFonts w:ascii="Georgia" w:hAnsi="Georgia"/>
+          <w:lang w:val="en-GB"/>
+        </w:rPr>
+        <w:t xml:space="preserve"> </w:t>
+      </w:r>
+      <w:r>
+        <w:rPr>
+          <w:rFonts w:ascii="Georgia" w:hAnsi="Georgia"/>
+          <w:lang w:val="en-GB"/>
+        </w:rPr>
+        <w:t>the tokens takes.</w:t>
       </w:r>
     </w:p>
     <w:p>
@@ -3215,7 +3257,7 @@
           <w:rFonts w:ascii="Georgia" w:hAnsi="Georgia"/>
           <w:lang w:val="en-GB"/>
         </w:rPr>
-        <w:t>Test reaction to multiple tokens insertion in the same column (cheat move).</w:t>
+        <w:t>Record how fast a token dropping is recognized.</w:t>
       </w:r>
     </w:p>
     <w:p>
@@ -3236,7 +3278,7 @@
           <w:rFonts w:ascii="Georgia" w:hAnsi="Georgia"/>
           <w:lang w:val="en-GB"/>
         </w:rPr>
-        <w:t>Test reaction to multiple tokens insertion in multiple columns (cheat move).</w:t>
+        <w:t>Test reaction to multiple tokens insertion in the same column (cheat move).</w:t>
       </w:r>
     </w:p>
     <w:p>
@@ -3257,75 +3299,273 @@
           <w:rFonts w:ascii="Georgia" w:hAnsi="Georgia"/>
           <w:lang w:val="en-GB"/>
         </w:rPr>
-        <w:t>Test reaction to when a token is inserted in the wrong player state (cheat move).</w:t>
+        <w:t>Test reaction to multiple tokens insertion in multiple columns (cheat move).</w:t>
       </w:r>
     </w:p>
     <w:p>
       <w:pPr>
+        <w:pStyle w:val="ListParagraph"/>
+        <w:numPr>
+          <w:ilvl w:val="0"/>
+          <w:numId w:val="14"/>
+        </w:numPr>
         <w:spacing w:line="276" w:lineRule="auto"/>
         <w:rPr>
           <w:rFonts w:ascii="Georgia" w:hAnsi="Georgia"/>
           <w:lang w:val="en-GB"/>
         </w:rPr>
       </w:pPr>
+      <w:r>
+        <w:rPr>
+          <w:rFonts w:ascii="Georgia" w:hAnsi="Georgia"/>
+          <w:lang w:val="en-GB"/>
+        </w:rPr>
+        <w:t>Test reaction to when a token is inserted in the wrong player state (cheat move).</w:t>
+      </w:r>
     </w:p>
     <w:p>
       <w:pPr>
-        <w:rPr>
-          <w:lang w:val="en-GB"/>
-        </w:rPr>
-      </w:pPr>
+        <w:pStyle w:val="ListParagraph"/>
+        <w:numPr>
+          <w:ilvl w:val="0"/>
+          <w:numId w:val="14"/>
+        </w:numPr>
+        <w:spacing w:line="276" w:lineRule="auto"/>
+        <w:rPr>
+          <w:rFonts w:ascii="Georgia" w:hAnsi="Georgia"/>
+          <w:lang w:val="en-GB"/>
+        </w:rPr>
+      </w:pPr>
+      <w:r>
+        <w:rPr>
+          <w:rFonts w:ascii="Georgia" w:hAnsi="Georgia"/>
+          <w:lang w:val="en-GB"/>
+        </w:rPr>
+        <w:t xml:space="preserve">Test the </w:t>
+      </w:r>
+      <w:r>
+        <w:rPr>
+          <w:rFonts w:ascii="Georgia" w:hAnsi="Georgia"/>
+          <w:lang w:val="en-GB"/>
+        </w:rPr>
+        <w:t>time needed to run the length of the axis</w:t>
+      </w:r>
+      <w:r>
+        <w:rPr>
+          <w:rFonts w:ascii="Georgia" w:hAnsi="Georgia"/>
+          <w:lang w:val="en-GB"/>
+        </w:rPr>
+        <w:t xml:space="preserve"> of the X and Z motors </w:t>
+      </w:r>
+      <w:r>
+        <w:rPr>
+          <w:rFonts w:ascii="Georgia" w:hAnsi="Georgia"/>
+          <w:b/>
+          <w:bCs/>
+          <w:lang w:val="en-GB"/>
+        </w:rPr>
+        <w:t>pre-PID</w:t>
+      </w:r>
+      <w:r>
+        <w:rPr>
+          <w:rFonts w:ascii="Georgia" w:hAnsi="Georgia"/>
+          <w:lang w:val="en-GB"/>
+        </w:rPr>
+        <w:t xml:space="preserve"> controller implementation (current system).</w:t>
+      </w:r>
     </w:p>
     <w:p>
       <w:pPr>
-        <w:pStyle w:val="Heading1"/>
-        <w:rPr>
-          <w:lang w:val="en-GB"/>
-        </w:rPr>
-      </w:pPr>
-      <w:r>
-        <w:rPr>
-          <w:lang w:val="en-GB"/>
-        </w:rPr>
-        <w:t>Happy-Path Test</w:t>
+        <w:pStyle w:val="ListParagraph"/>
+        <w:numPr>
+          <w:ilvl w:val="0"/>
+          <w:numId w:val="14"/>
+        </w:numPr>
+        <w:spacing w:line="276" w:lineRule="auto"/>
+        <w:rPr>
+          <w:rFonts w:ascii="Georgia" w:hAnsi="Georgia"/>
+          <w:lang w:val="en-GB"/>
+        </w:rPr>
+      </w:pPr>
+      <w:r>
+        <w:rPr>
+          <w:rFonts w:ascii="Georgia" w:hAnsi="Georgia"/>
+          <w:lang w:val="en-GB"/>
+        </w:rPr>
+        <w:t xml:space="preserve">Test the time needed to run the length of the axis </w:t>
+      </w:r>
+      <w:r>
+        <w:rPr>
+          <w:rFonts w:ascii="Georgia" w:hAnsi="Georgia"/>
+          <w:lang w:val="en-GB"/>
+        </w:rPr>
+        <w:t xml:space="preserve">of the X and Z motors </w:t>
+      </w:r>
+      <w:r>
+        <w:rPr>
+          <w:rFonts w:ascii="Georgia" w:hAnsi="Georgia"/>
+          <w:b/>
+          <w:bCs/>
+          <w:lang w:val="en-GB"/>
+        </w:rPr>
+        <w:t>post</w:t>
+      </w:r>
+      <w:r>
+        <w:rPr>
+          <w:rFonts w:ascii="Georgia" w:hAnsi="Georgia"/>
+          <w:b/>
+          <w:bCs/>
+          <w:lang w:val="en-GB"/>
+        </w:rPr>
+        <w:t>-PID</w:t>
+      </w:r>
+      <w:r>
+        <w:rPr>
+          <w:rFonts w:ascii="Georgia" w:hAnsi="Georgia"/>
+          <w:lang w:val="en-GB"/>
+        </w:rPr>
+        <w:t xml:space="preserve"> controller implementation</w:t>
+      </w:r>
+      <w:r>
+        <w:rPr>
+          <w:rFonts w:ascii="Georgia" w:hAnsi="Georgia"/>
+          <w:lang w:val="en-GB"/>
+        </w:rPr>
+        <w:t>.</w:t>
       </w:r>
     </w:p>
     <w:p>
       <w:pPr>
-        <w:rPr>
-          <w:lang w:val="en-GB"/>
-        </w:rPr>
-      </w:pPr>
-      <w:r>
-        <w:rPr>
-          <w:lang w:val="en-GB"/>
-        </w:rPr>
-        <w:t>[AT A FUTURE MOMENT WHEN THE INTENDED USE IS CLEARER]</w:t>
+        <w:pStyle w:val="ListParagraph"/>
+        <w:numPr>
+          <w:ilvl w:val="0"/>
+          <w:numId w:val="14"/>
+        </w:numPr>
+        <w:spacing w:line="276" w:lineRule="auto"/>
+        <w:rPr>
+          <w:rFonts w:ascii="Georgia" w:hAnsi="Georgia"/>
+          <w:lang w:val="en-GB"/>
+        </w:rPr>
+      </w:pPr>
+      <w:r>
+        <w:rPr>
+          <w:rFonts w:ascii="Georgia" w:hAnsi="Georgia"/>
+          <w:lang w:val="en-GB"/>
+        </w:rPr>
+        <w:t>Record</w:t>
+      </w:r>
+      <w:r>
+        <w:rPr>
+          <w:rFonts w:ascii="Georgia" w:hAnsi="Georgia"/>
+          <w:lang w:val="en-GB"/>
+        </w:rPr>
+        <w:t xml:space="preserve"> how long it takes to clear the full board.</w:t>
       </w:r>
     </w:p>
     <w:p>
       <w:pPr>
-        <w:rPr>
-          <w:lang w:val="en-GB"/>
-        </w:rPr>
-      </w:pPr>
-      <w:r>
-        <w:rPr>
-          <w:lang w:val="en-GB"/>
-        </w:rPr>
-        <w:t xml:space="preserve">The intended way of using the </w:t>
-      </w:r>
-      <w:r>
-        <w:rPr>
-          <w:lang w:val="en-GB"/>
-        </w:rPr>
-        <w:t>system.</w:t>
-      </w:r>
-      <w:r>
-        <w:rPr>
-          <w:lang w:val="en-GB"/>
-        </w:rPr>
-        <w:t xml:space="preserve"> </w:t>
+        <w:pStyle w:val="Heading1"/>
+        <w:rPr>
+          <w:lang w:val="en-GB"/>
+        </w:rPr>
+      </w:pPr>
+      <w:r>
+        <w:rPr>
+          <w:lang w:val="en-GB"/>
+        </w:rPr>
+        <w:t>Happy-Path Test</w:t>
+      </w:r>
+    </w:p>
+    <w:p>
+      <w:pPr>
+        <w:rPr>
+          <w:lang w:val="en-GB"/>
+        </w:rPr>
+      </w:pPr>
+      <w:r>
+        <w:rPr>
+          <w:lang w:val="en-GB"/>
+        </w:rPr>
+        <w:t xml:space="preserve">This is a full test of the system that involves the whole gameplay loop as one would normally </w:t>
+      </w:r>
+      <w:r>
+        <w:rPr>
+          <w:lang w:val="en-GB"/>
+        </w:rPr>
+        <w:t xml:space="preserve">(without cheat moves) </w:t>
+      </w:r>
+      <w:r>
+        <w:rPr>
+          <w:lang w:val="en-GB"/>
+        </w:rPr>
+        <w:t xml:space="preserve">expect it to run. </w:t>
+      </w:r>
+    </w:p>
+    <w:p>
+      <w:pPr>
+        <w:rPr>
+          <w:lang w:val="en-GB"/>
+        </w:rPr>
+      </w:pPr>
+      <w:r>
+        <w:rPr>
+          <w:lang w:val="en-GB"/>
+        </w:rPr>
+        <w:t xml:space="preserve">This includes verifying that the robot moves the </w:t>
+      </w:r>
+      <w:r>
+        <w:rPr>
+          <w:lang w:val="en-GB"/>
+        </w:rPr>
+        <w:t>tokens</w:t>
+      </w:r>
+      <w:r>
+        <w:rPr>
+          <w:lang w:val="en-GB"/>
+        </w:rPr>
+        <w:t xml:space="preserve"> accurately, the sensor detect the correct positions</w:t>
+      </w:r>
+      <w:r>
+        <w:rPr>
+          <w:lang w:val="en-GB"/>
+        </w:rPr>
+        <w:t xml:space="preserve"> when tokens are inserted and the correct colour when cleaning the board</w:t>
+      </w:r>
+      <w:r>
+        <w:rPr>
+          <w:lang w:val="en-GB"/>
+        </w:rPr>
+        <w:t xml:space="preserve">, the game logic </w:t>
+      </w:r>
+      <w:r>
+        <w:rPr>
+          <w:lang w:val="en-GB"/>
+        </w:rPr>
+        <w:t xml:space="preserve">(FSM) </w:t>
+      </w:r>
+      <w:r>
+        <w:rPr>
+          <w:lang w:val="en-GB"/>
+        </w:rPr>
+        <w:t>functions properly</w:t>
+      </w:r>
+      <w:r>
+        <w:rPr>
+          <w:lang w:val="en-GB"/>
+        </w:rPr>
+        <w:t xml:space="preserve"> and transitions correctly based on the current state</w:t>
+      </w:r>
+      <w:r>
+        <w:rPr>
+          <w:lang w:val="en-GB"/>
+        </w:rPr>
+        <w:t xml:space="preserve">, and the communication between </w:t>
+      </w:r>
+      <w:r>
+        <w:rPr>
+          <w:lang w:val="en-GB"/>
+        </w:rPr>
+        <w:t>the two cores.</w:t>
       </w:r>
     </w:p>
     <w:p>
@@ -3378,7 +3618,7 @@
 </file>
 
 <file path=word/numbering.xml><?xml version="1.0" encoding="utf-8"?>
-<w:numbering xmlns:wpc="http://schemas.microsoft.com/office/word/2010/wordprocessingCanvas" xmlns:cx="http://schemas.microsoft.com/office/drawing/2014/chartex" xmlns:cx1="http://schemas.microsoft.com/office/drawing/2015/9/8/chartex" xmlns:cx2="http://schemas.microsoft.com/office/drawing/2015/10/21/chartex" xmlns:cx3="http://schemas.microsoft.com/office/drawing/2016/5/9/chartex" xmlns:cx4="http://schemas.microsoft.com/office/drawing/2016/5/10/chartex" xmlns:cx5="http://schemas.microsoft.com/office/drawing/2016/5/11/chartex" xmlns:cx6="http://schemas.microsoft.com/office/drawing/2016/5/12/chartex" xmlns:cx7="http://schemas.microsoft.com/office/drawing/2016/5/13/chartex" xmlns:cx8="http://schemas.microsoft.com/office/drawing/2016/5/14/chartex" xmlns:mc="http://schemas.openxmlformats.org/markup-compatibility/2006" xmlns:aink="http://schemas.microsoft.com/office/drawing/2016/ink" xmlns:am3d="http://schemas.microsoft.com/office/drawing/2017/model3d" xmlns:o="urn:schemas-microsoft-com:office:office" xmlns:oel="http://schemas.microsoft.com/office/2019/extlst" xmlns:r="http://schemas.openxmlformats.org/officeDocument/2006/relationships" xmlns:m="http://schemas.openxmlformats.org/officeDocument/2006/math" xmlns:v="urn:schemas-microsoft-com:vml" xmlns:wp14="http://schemas.microsoft.com/office/word/2010/wordprocessingDrawing" xmlns:wp="http://schemas.openxmlformats.org/drawingml/2006/wordprocessingDrawing" xmlns:w10="urn:schemas-microsoft-com:office:word" xmlns:w="http://schemas.openxmlformats.org/wordprocessingml/2006/main" xmlns:w14="http://schemas.microsoft.com/office/word/2010/wordml" xmlns:w15="http://schemas.microsoft.com/office/word/2012/wordml" xmlns:w16cex="http://schemas.microsoft.com/office/word/2018/wordml/cex" xmlns:w16cid="http://schemas.microsoft.com/office/word/2016/wordml/cid" xmlns:w16="http://schemas.microsoft.com/office/word/2018/wordml" xmlns:w16sdtdh="http://schemas.microsoft.com/office/word/2020/wordml/sdtdatahash" xmlns:w16se="http://schemas.microsoft.com/office/word/2015/wordml/symex" xmlns:wpg="http://schemas.microsoft.com/office/word/2010/wordprocessingGroup" xmlns:wpi="http://schemas.microsoft.com/office/word/2010/wordprocessingInk" xmlns:wne="http://schemas.microsoft.com/office/word/2006/wordml" xmlns:wps="http://schemas.microsoft.com/office/word/2010/wordprocessingShape" mc:Ignorable="w14 w15 w16se w16cid w16 w16cex w16sdtdh wp14">
+<w:numbering xmlns:wpc="http://schemas.microsoft.com/office/word/2010/wordprocessingCanvas" xmlns:cx="http://schemas.microsoft.com/office/drawing/2014/chartex" xmlns:cx1="http://schemas.microsoft.com/office/drawing/2015/9/8/chartex" xmlns:cx2="http://schemas.microsoft.com/office/drawing/2015/10/21/chartex" xmlns:cx3="http://schemas.microsoft.com/office/drawing/2016/5/9/chartex" xmlns:cx4="http://schemas.microsoft.com/office/drawing/2016/5/10/chartex" xmlns:cx5="http://schemas.microsoft.com/office/drawing/2016/5/11/chartex" xmlns:cx6="http://schemas.microsoft.com/office/drawing/2016/5/12/chartex" xmlns:cx7="http://schemas.microsoft.com/office/drawing/2016/5/13/chartex" xmlns:cx8="http://schemas.microsoft.com/office/drawing/2016/5/14/chartex" xmlns:mc="http://schemas.openxmlformats.org/markup-compatibility/2006" xmlns:aink="http://schemas.microsoft.com/office/drawing/2016/ink" xmlns:am3d="http://schemas.microsoft.com/office/drawing/2017/model3d" xmlns:o="urn:schemas-microsoft-com:office:office" xmlns:oel="http://schemas.microsoft.com/office/2019/extlst" xmlns:r="http://schemas.openxmlformats.org/officeDocument/2006/relationships" xmlns:m="http://schemas.openxmlformats.org/officeDocument/2006/math" xmlns:v="urn:schemas-microsoft-com:vml" xmlns:wp14="http://schemas.microsoft.com/office/word/2010/wordprocessingDrawing" xmlns:wp="http://schemas.openxmlformats.org/drawingml/2006/wordprocessingDrawing" xmlns:w10="urn:schemas-microsoft-com:office:word" xmlns:w="http://schemas.openxmlformats.org/wordprocessingml/2006/main" xmlns:w14="http://schemas.microsoft.com/office/word/2010/wordml" xmlns:w15="http://schemas.microsoft.com/office/word/2012/wordml" xmlns:w16cex="http://schemas.microsoft.com/office/word/2018/wordml/cex" xmlns:w16cid="http://schemas.microsoft.com/office/word/2016/wordml/cid" xmlns:w16="http://schemas.microsoft.com/office/word/2018/wordml" xmlns:w16du="http://schemas.microsoft.com/office/word/2023/wordml/word16du" xmlns:w16sdtdh="http://schemas.microsoft.com/office/word/2020/wordml/sdtdatahash" xmlns:w16se="http://schemas.microsoft.com/office/word/2015/wordml/symex" xmlns:wpg="http://schemas.microsoft.com/office/word/2010/wordprocessingGroup" xmlns:wpi="http://schemas.microsoft.com/office/word/2010/wordprocessingInk" xmlns:wne="http://schemas.microsoft.com/office/word/2006/wordml" xmlns:wps="http://schemas.microsoft.com/office/word/2010/wordprocessingShape" mc:Ignorable="w14 w15 w16se w16cid w16 w16cex w16sdtdh wp14">
   <w:abstractNum w:abstractNumId="0" w15:restartNumberingAfterBreak="0">
     <w:nsid w:val="018A270D"/>
     <w:multiLevelType w:val="multilevel"/>

</xml_diff>

<commit_message>
Main report - System Design
</commit_message>
<xml_diff>
--- a/2. Documents/2. SRD-SDD/Test_Plan v1.docx
+++ b/2. Documents/2. SRD-SDD/Test_Plan v1.docx
@@ -80,7 +80,22 @@
         <w:rPr>
           <w:lang w:val="en-GB"/>
         </w:rPr>
-        <w:t>Low-Level unit and</w:t>
+        <w:t>Low-Level</w:t>
+      </w:r>
+      <w:r>
+        <w:rPr>
+          <w:lang w:val="bg-BG"/>
+        </w:rPr>
+        <w:t xml:space="preserve"> (</w:t>
+      </w:r>
+      <w:r>
+        <w:t>peripherals of STM32H)</w:t>
+      </w:r>
+      <w:r>
+        <w:rPr>
+          <w:lang w:val="en-GB"/>
+        </w:rPr>
+        <w:t xml:space="preserve"> unit and</w:t>
       </w:r>
       <w:r>
         <w:rPr>
@@ -580,16 +595,25 @@
                 <w:lang w:val="en-GB"/>
               </w:rPr>
               <w:br/>
-              <w:t>2.</w:t>
-            </w:r>
-            <w:r>
-              <w:rPr>
-                <w:rFonts w:ascii="Georgia" w:hAnsi="Georgia"/>
-                <w:sz w:val="20"/>
-                <w:szCs w:val="20"/>
-                <w:lang w:val="en-GB"/>
-              </w:rPr>
-              <w:t xml:space="preserve">           </w:t>
+              <w:t>2</w:t>
+            </w:r>
+            <w:r>
+              <w:rPr>
+                <w:rFonts w:ascii="Georgia" w:hAnsi="Georgia"/>
+                <w:sz w:val="20"/>
+                <w:szCs w:val="20"/>
+                <w:lang w:val="en-GB"/>
+              </w:rPr>
+              <w:t>.</w:t>
+            </w:r>
+            <w:r>
+              <w:rPr>
+                <w:rFonts w:ascii="Georgia" w:hAnsi="Georgia"/>
+                <w:sz w:val="20"/>
+                <w:szCs w:val="20"/>
+                <w:lang w:val="en-GB"/>
+              </w:rPr>
+              <w:t xml:space="preserve"> </w:t>
             </w:r>
             <w:r>
               <w:rPr>
@@ -1381,15 +1405,13 @@
               </w:rPr>
               <w:t xml:space="preserve">Test if the controller can move the end-effector servo, read the vacuum </w:t>
             </w:r>
-            <w:proofErr w:type="gramStart"/>
-            <w:r>
-              <w:rPr>
-                <w:rFonts w:ascii="Georgia" w:hAnsi="Georgia"/>
-                <w:lang w:val="en-GB"/>
-              </w:rPr>
-              <w:t>sensor</w:t>
-            </w:r>
-            <w:proofErr w:type="gramEnd"/>
+            <w:r>
+              <w:rPr>
+                <w:rFonts w:ascii="Georgia" w:hAnsi="Georgia"/>
+                <w:lang w:val="en-GB"/>
+              </w:rPr>
+              <w:t>sensor,</w:t>
+            </w:r>
             <w:r>
               <w:rPr>
                 <w:rFonts w:ascii="Georgia" w:hAnsi="Georgia"/>
@@ -1696,15 +1718,8 @@
                 <w:rFonts w:ascii="Georgia" w:hAnsi="Georgia"/>
                 <w:lang w:val="en-GB"/>
               </w:rPr>
-              <w:t xml:space="preserve">Verify that the module can read data from the light-gate </w:t>
-            </w:r>
-            <w:r>
-              <w:rPr>
-                <w:rFonts w:ascii="Georgia" w:hAnsi="Georgia"/>
-                <w:lang w:val="en-GB"/>
-              </w:rPr>
               <w:lastRenderedPageBreak/>
-              <w:t>circuit.</w:t>
+              <w:t>Verify that the module can read data from the light-gate circuit.</w:t>
             </w:r>
           </w:p>
           <w:p>
@@ -1771,6 +1786,7 @@
                 <w:szCs w:val="20"/>
                 <w:lang w:val="en-GB"/>
               </w:rPr>
+              <w:lastRenderedPageBreak/>
               <w:t xml:space="preserve">1.1    </w:t>
             </w:r>
           </w:p>
@@ -2270,7 +2286,21 @@
                 <w:rFonts w:ascii="Georgia" w:hAnsi="Georgia"/>
                 <w:lang w:val="en-GB"/>
               </w:rPr>
-              <w:t>Test the module's ability to maintain and update the game state, including the board state and player turns.</w:t>
+              <w:t xml:space="preserve">Test the module's ability to </w:t>
+            </w:r>
+            <w:r>
+              <w:rPr>
+                <w:rFonts w:ascii="Georgia" w:hAnsi="Georgia"/>
+                <w:lang w:val="en-GB"/>
+              </w:rPr>
+              <w:t>keep</w:t>
+            </w:r>
+            <w:r>
+              <w:rPr>
+                <w:rFonts w:ascii="Georgia" w:hAnsi="Georgia"/>
+                <w:lang w:val="en-GB"/>
+              </w:rPr>
+              <w:t xml:space="preserve"> and update the game state, including the board state and player turns.</w:t>
             </w:r>
           </w:p>
           <w:p>
@@ -2563,7 +2593,21 @@
                 <w:rFonts w:ascii="Georgia" w:hAnsi="Georgia"/>
                 <w:lang w:val="en-GB"/>
               </w:rPr>
-              <w:t>Verify that the CM4 Task Generator module receives accurate game state updates and next-move decisions from the Game Controller module.</w:t>
+              <w:t xml:space="preserve">Verify that the CM4 Task Generator module receives </w:t>
+            </w:r>
+            <w:r>
+              <w:rPr>
+                <w:rFonts w:ascii="Georgia" w:hAnsi="Georgia"/>
+                <w:lang w:val="en-GB"/>
+              </w:rPr>
+              <w:t>correct</w:t>
+            </w:r>
+            <w:r>
+              <w:rPr>
+                <w:rFonts w:ascii="Georgia" w:hAnsi="Georgia"/>
+                <w:lang w:val="en-GB"/>
+              </w:rPr>
+              <w:t xml:space="preserve"> game state updates and next-move decisions from the Game Controller module.</w:t>
             </w:r>
           </w:p>
           <w:p>
@@ -3112,7 +3156,16 @@
                 <w:lang w:val="en-GB"/>
               </w:rPr>
               <w:br/>
-              <w:t xml:space="preserve">2.    </w:t>
+              <w:t>2</w:t>
+            </w:r>
+            <w:r>
+              <w:rPr>
+                <w:rFonts w:ascii="Georgia" w:hAnsi="Georgia"/>
+                <w:sz w:val="20"/>
+                <w:szCs w:val="20"/>
+                <w:lang w:val="en-GB"/>
+              </w:rPr>
+              <w:t xml:space="preserve">. </w:t>
             </w:r>
           </w:p>
         </w:tc>
@@ -3174,13 +3227,43 @@
         <w:rPr>
           <w:lang w:val="en-GB"/>
         </w:rPr>
-        <w:t xml:space="preserve">In my opinion it is important for future improvements of the system and separate modules to know the timing of specific operations and action. It would be wise for them to be divided into the same structure as the one set up in the above tests and the architecture. </w:t>
-      </w:r>
-      <w:r>
-        <w:rPr>
-          <w:lang w:val="en-GB"/>
-        </w:rPr>
-        <w:t>This would be more useful for the Cortex-M4 at the moment, and therefore I’ve compiled a short list of timings that would be useful to know.</w:t>
+        <w:t>It</w:t>
+      </w:r>
+      <w:r>
+        <w:rPr>
+          <w:lang w:val="en-GB"/>
+        </w:rPr>
+        <w:t xml:space="preserve"> is important for future improvements of the system and separate modules to know the timing of specific operations and action. It would be wise for them to be divided into the same structure as the one set up in the above tests and the architecture. </w:t>
+      </w:r>
+      <w:r>
+        <w:rPr>
+          <w:lang w:val="en-GB"/>
+        </w:rPr>
+        <w:t xml:space="preserve">This would be more useful for the Cortex-M4 at the moment, and therefore </w:t>
+      </w:r>
+      <w:r>
+        <w:rPr>
+          <w:lang w:val="en-GB"/>
+        </w:rPr>
+        <w:t>I have</w:t>
+      </w:r>
+      <w:r>
+        <w:rPr>
+          <w:lang w:val="en-GB"/>
+        </w:rPr>
+        <w:t xml:space="preserve"> compiled </w:t>
+      </w:r>
+      <w:r>
+        <w:rPr>
+          <w:lang w:val="en-GB"/>
+        </w:rPr>
+        <w:t>a brief list</w:t>
+      </w:r>
+      <w:r>
+        <w:rPr>
+          <w:lang w:val="en-GB"/>
+        </w:rPr>
+        <w:t xml:space="preserve"> of timings that would be useful to know.</w:t>
       </w:r>
     </w:p>
     <w:p>
@@ -3408,30 +3491,14 @@
           <w:bCs/>
           <w:lang w:val="en-GB"/>
         </w:rPr>
-        <w:t>post</w:t>
+        <w:t>post-PID</w:t>
       </w:r>
       <w:r>
         <w:rPr>
           <w:rFonts w:ascii="Georgia" w:hAnsi="Georgia"/>
-          <w:b/>
-          <w:bCs/>
-          <w:lang w:val="en-GB"/>
-        </w:rPr>
-        <w:t>-PID</w:t>
-      </w:r>
-      <w:r>
-        <w:rPr>
-          <w:rFonts w:ascii="Georgia" w:hAnsi="Georgia"/>
-          <w:lang w:val="en-GB"/>
-        </w:rPr>
-        <w:t xml:space="preserve"> controller implementation</w:t>
-      </w:r>
-      <w:r>
-        <w:rPr>
-          <w:rFonts w:ascii="Georgia" w:hAnsi="Georgia"/>
-          <w:lang w:val="en-GB"/>
-        </w:rPr>
-        <w:t>.</w:t>
+          <w:lang w:val="en-GB"/>
+        </w:rPr>
+        <w:t xml:space="preserve"> controller implementation.</w:t>
       </w:r>
     </w:p>
     <w:p>
@@ -5875,4 +5942,16 @@
     </a:ext>
   </a:extLst>
 </a:theme>
+</file>
+
+<file path=customXml/item1.xml><?xml version="1.0" encoding="utf-8"?>
+<b:Sources xmlns:b="http://schemas.openxmlformats.org/officeDocument/2006/bibliography" xmlns="http://schemas.openxmlformats.org/officeDocument/2006/bibliography" SelectedStyle="\IEEE2006OfficeOnline.xsl" StyleName="IEEE" Version="2006"/>
+</file>
+
+<file path=customXml/itemProps1.xml><?xml version="1.0" encoding="utf-8"?>
+<ds:datastoreItem xmlns:ds="http://schemas.openxmlformats.org/officeDocument/2006/customXml" ds:itemID="{C9ACD2FD-0824-48B4-808E-7F4ADDB12E57}">
+  <ds:schemaRefs>
+    <ds:schemaRef ds:uri="http://schemas.openxmlformats.org/officeDocument/2006/bibliography"/>
+  </ds:schemaRefs>
+</ds:datastoreItem>
 </file>
</xml_diff>